<commit_message>
ajouts de la réunion, de trello, des idées mises sur discord
</commit_message>
<xml_diff>
--- a/documents/EgnimaBilanReunions.docx
+++ b/documents/EgnimaBilanReunions.docx
@@ -168,8 +168,6 @@
       <w:r>
         <w:t>Meubles : Armoire/bibliothèque, un panneau, un interrupteur et une porte</w:t>
       </w:r>
-      <w:bookmarkStart w:id="0" w:name="_GoBack"/>
-      <w:bookmarkEnd w:id="0"/>
     </w:p>
     <w:p>
       <w:r>
@@ -191,7 +189,39 @@
         <w:t>de la création</w:t>
       </w:r>
       <w:r>
-        <w:t>, puis laisserons Loic faire les « Should Could Would » pendant que nous nous occuperons de la partie jeu.</w:t>
+        <w:t xml:space="preserve">, puis laisserons </w:t>
+      </w:r>
+      <w:proofErr w:type="spellStart"/>
+      <w:r>
+        <w:t>Loic</w:t>
+      </w:r>
+      <w:proofErr w:type="spellEnd"/>
+      <w:r>
+        <w:t xml:space="preserve"> faire les « </w:t>
+      </w:r>
+      <w:proofErr w:type="spellStart"/>
+      <w:r>
+        <w:t>Should</w:t>
+      </w:r>
+      <w:proofErr w:type="spellEnd"/>
+      <w:r>
+        <w:t xml:space="preserve"> </w:t>
+      </w:r>
+      <w:proofErr w:type="spellStart"/>
+      <w:r>
+        <w:t>Could</w:t>
+      </w:r>
+      <w:proofErr w:type="spellEnd"/>
+      <w:r>
+        <w:t xml:space="preserve"> </w:t>
+      </w:r>
+      <w:proofErr w:type="spellStart"/>
+      <w:r>
+        <w:t>Would</w:t>
+      </w:r>
+      <w:proofErr w:type="spellEnd"/>
+      <w:r>
+        <w:t> » pendant que nous nous occuperons de la partie jeu.</w:t>
       </w:r>
     </w:p>
     <w:p>
@@ -363,7 +393,15 @@
         <w:t xml:space="preserve"> et les supprimer.</w:t>
       </w:r>
       <w:r>
-        <w:t xml:space="preserve"> (on ne peut créer que les actions faisables sur l’entité).</w:t>
+        <w:t xml:space="preserve"> (</w:t>
+      </w:r>
+      <w:proofErr w:type="gramStart"/>
+      <w:r>
+        <w:t>on</w:t>
+      </w:r>
+      <w:proofErr w:type="gramEnd"/>
+      <w:r>
+        <w:t xml:space="preserve"> ne peut créer que les actions faisables sur l’entité).</w:t>
       </w:r>
     </w:p>
     <w:p>
@@ -398,7 +436,15 @@
     </w:p>
     <w:p>
       <w:r>
-        <w:t>On peut éditer un escape game.</w:t>
+        <w:t xml:space="preserve">On peut éditer </w:t>
+      </w:r>
+      <w:proofErr w:type="gramStart"/>
+      <w:r>
+        <w:t>un</w:t>
+      </w:r>
+      <w:proofErr w:type="gramEnd"/>
+      <w:r>
+        <w:t xml:space="preserve"> escape game.</w:t>
       </w:r>
     </w:p>
     <w:p>
@@ -426,6 +472,623 @@
       <w:r>
         <w:t>?</w:t>
       </w:r>
+    </w:p>
+    <w:p/>
+    <w:p/>
+    <w:p/>
+    <w:p>
+      <w:pPr>
+        <w:rPr>
+          <w:b/>
+          <w:sz w:val="24"/>
+          <w:u w:val="single"/>
+        </w:rPr>
+      </w:pPr>
+      <w:r>
+        <w:rPr>
+          <w:b/>
+          <w:sz w:val="24"/>
+          <w:u w:val="single"/>
+        </w:rPr>
+        <w:lastRenderedPageBreak/>
+        <w:t xml:space="preserve">Réunion </w:t>
+      </w:r>
+      <w:r>
+        <w:rPr>
+          <w:b/>
+          <w:sz w:val="24"/>
+          <w:u w:val="single"/>
+        </w:rPr>
+        <w:t xml:space="preserve">du lundi 04 novembre </w:t>
+      </w:r>
+      <w:r>
+        <w:rPr>
+          <w:b/>
+          <w:sz w:val="24"/>
+          <w:u w:val="single"/>
+        </w:rPr>
+        <w:t xml:space="preserve">2019 (de </w:t>
+      </w:r>
+      <w:r>
+        <w:rPr>
+          <w:b/>
+          <w:sz w:val="24"/>
+          <w:u w:val="single"/>
+        </w:rPr>
+        <w:t>08</w:t>
+      </w:r>
+      <w:r>
+        <w:rPr>
+          <w:b/>
+          <w:sz w:val="24"/>
+          <w:u w:val="single"/>
+        </w:rPr>
+        <w:t>h</w:t>
+      </w:r>
+      <w:r>
+        <w:rPr>
+          <w:b/>
+          <w:sz w:val="24"/>
+          <w:u w:val="single"/>
+        </w:rPr>
+        <w:t>40</w:t>
+      </w:r>
+      <w:r>
+        <w:rPr>
+          <w:b/>
+          <w:sz w:val="24"/>
+          <w:u w:val="single"/>
+        </w:rPr>
+        <w:t xml:space="preserve"> à 1</w:t>
+      </w:r>
+      <w:r>
+        <w:rPr>
+          <w:b/>
+          <w:sz w:val="24"/>
+          <w:u w:val="single"/>
+        </w:rPr>
+        <w:t>1</w:t>
+      </w:r>
+      <w:r>
+        <w:rPr>
+          <w:b/>
+          <w:sz w:val="24"/>
+          <w:u w:val="single"/>
+        </w:rPr>
+        <w:t>h</w:t>
+      </w:r>
+      <w:r>
+        <w:rPr>
+          <w:b/>
+          <w:sz w:val="24"/>
+          <w:u w:val="single"/>
+        </w:rPr>
+        <w:t>15</w:t>
+      </w:r>
+      <w:r>
+        <w:rPr>
+          <w:b/>
+          <w:sz w:val="24"/>
+          <w:u w:val="single"/>
+        </w:rPr>
+        <w:t>)</w:t>
+      </w:r>
+      <w:r>
+        <w:rPr>
+          <w:b/>
+          <w:sz w:val="24"/>
+          <w:u w:val="single"/>
+        </w:rPr>
+        <w:t xml:space="preserve"> à Fontainebleau</w:t>
+      </w:r>
+    </w:p>
+    <w:p>
+      <w:r>
+        <w:t xml:space="preserve">L’équipe </w:t>
+      </w:r>
+      <w:r>
+        <w:t xml:space="preserve">s’est chargée de la rédaction du cahier des charges et de l’élaboration du diagramme de classes du cœur du jeu. Le </w:t>
+      </w:r>
+      <w:r>
+        <w:rPr>
+          <w:b/>
+        </w:rPr>
+        <w:t>rythme de sprint</w:t>
+      </w:r>
+      <w:r>
+        <w:t xml:space="preserve"> a été décidé : </w:t>
+      </w:r>
+      <w:r>
+        <w:rPr>
+          <w:b/>
+        </w:rPr>
+        <w:t>2 semaines</w:t>
+      </w:r>
+      <w:r>
+        <w:t>.</w:t>
+      </w:r>
+    </w:p>
+    <w:p>
+      <w:r>
+        <w:rPr>
+          <w:b/>
+        </w:rPr>
+        <w:t xml:space="preserve">Un rendez-vous avec </w:t>
+      </w:r>
+      <w:r>
+        <w:rPr>
+          <w:b/>
+        </w:rPr>
+        <w:t>le tuteur</w:t>
+      </w:r>
+      <w:r>
+        <w:rPr>
+          <w:b/>
+        </w:rPr>
+        <w:t xml:space="preserve"> est pris le mardi 12 novembre 2019 à 17h45</w:t>
+      </w:r>
+      <w:r>
+        <w:t>.</w:t>
+      </w:r>
+    </w:p>
+    <w:p>
+      <w:r>
+        <w:t xml:space="preserve">Les objectifs </w:t>
+      </w:r>
+      <w:r>
+        <w:t>du rendez-vous</w:t>
+      </w:r>
+      <w:r>
+        <w:t xml:space="preserve"> sont :</w:t>
+      </w:r>
+    </w:p>
+    <w:p>
+      <w:pPr>
+        <w:pStyle w:val="Paragraphedeliste"/>
+        <w:numPr>
+          <w:ilvl w:val="0"/>
+          <w:numId w:val="3"/>
+        </w:numPr>
+      </w:pPr>
+      <w:r>
+        <w:t>lui présenter le cahier des charges, avoir un retour/conseils</w:t>
+      </w:r>
+    </w:p>
+    <w:p>
+      <w:pPr>
+        <w:pStyle w:val="Paragraphedeliste"/>
+        <w:numPr>
+          <w:ilvl w:val="0"/>
+          <w:numId w:val="3"/>
+        </w:numPr>
+      </w:pPr>
+      <w:r>
+        <w:t>discuter de l’avancement</w:t>
+      </w:r>
+      <w:r>
+        <w:t>, du rythme de sprint choisi</w:t>
+      </w:r>
+    </w:p>
+    <w:p>
+      <w:r>
+        <w:t>Il est prévu pour la prochaine réunion de traiter le sprint planning.</w:t>
+      </w:r>
+    </w:p>
+    <w:p/>
+    <w:p>
+      <w:pPr>
+        <w:pStyle w:val="Paragraphedeliste"/>
+        <w:numPr>
+          <w:ilvl w:val="0"/>
+          <w:numId w:val="4"/>
+        </w:numPr>
+      </w:pPr>
+      <w:r>
+        <w:t>Questions traités</w:t>
+      </w:r>
+    </w:p>
+    <w:p>
+      <w:r>
+        <w:rPr>
+          <w:color w:val="0070C0"/>
+        </w:rPr>
+        <w:t>Question</w:t>
+      </w:r>
+      <w:r>
+        <w:t xml:space="preserve"> : </w:t>
+      </w:r>
+      <w:r>
+        <w:t xml:space="preserve">Comment est la </w:t>
+      </w:r>
+      <w:proofErr w:type="spellStart"/>
+      <w:r>
+        <w:t>map</w:t>
+      </w:r>
+      <w:proofErr w:type="spellEnd"/>
+      <w:r>
+        <w:t> ? (grille ou plutôt un espace</w:t>
+      </w:r>
+      <w:proofErr w:type="gramStart"/>
+      <w:r>
+        <w:t>)</w:t>
+      </w:r>
+      <w:proofErr w:type="gramEnd"/>
+      <w:r>
+        <w:br/>
+      </w:r>
+      <w:r>
+        <w:rPr>
+          <w:color w:val="00B050"/>
+        </w:rPr>
+        <w:t>Décision</w:t>
+      </w:r>
+      <w:r>
+        <w:t xml:space="preserve"> : </w:t>
+      </w:r>
+      <w:r>
+        <w:t>C’est une grille, composés de cases et des salles prennent un certain nombre de ses cases</w:t>
+      </w:r>
+    </w:p>
+    <w:p>
+      <w:r>
+        <w:rPr>
+          <w:color w:val="0070C0"/>
+        </w:rPr>
+        <w:t>Question</w:t>
+      </w:r>
+      <w:r>
+        <w:t> :</w:t>
+      </w:r>
+      <w:r>
+        <w:t xml:space="preserve"> </w:t>
+      </w:r>
+      <w:r>
+        <w:t>Comment on détermine qui affiche un mur (ex : entre deux salles</w:t>
+      </w:r>
+      <w:proofErr w:type="gramStart"/>
+      <w:r>
+        <w:t>)</w:t>
+      </w:r>
+      <w:proofErr w:type="gramEnd"/>
+      <w:r>
+        <w:br/>
+      </w:r>
+      <w:r>
+        <w:rPr>
+          <w:color w:val="00B050"/>
+        </w:rPr>
+        <w:t>Décision</w:t>
+      </w:r>
+      <w:r>
+        <w:t> :</w:t>
+      </w:r>
+      <w:r>
+        <w:t xml:space="preserve"> On a choisi qu’un mur contient la salle qui va le dessiner, plutôt qu’un </w:t>
+      </w:r>
+      <w:r>
+        <w:t>booléen</w:t>
+      </w:r>
+      <w:r>
+        <w:t xml:space="preserve"> que l’on devrait changer 60fois par seconde (60 mises à jour de l’affichage par seconde).</w:t>
+      </w:r>
+    </w:p>
+    <w:p>
+      <w:r>
+        <w:rPr>
+          <w:color w:val="0070C0"/>
+        </w:rPr>
+        <w:t>Question</w:t>
+      </w:r>
+      <w:r>
+        <w:t> :</w:t>
+      </w:r>
+      <w:r>
+        <w:t xml:space="preserve"> Comment on représente une pièce ?</w:t>
+      </w:r>
+      <w:r>
+        <w:br/>
+      </w:r>
+      <w:r>
+        <w:rPr>
+          <w:color w:val="00B050"/>
+        </w:rPr>
+        <w:t>Décision</w:t>
+      </w:r>
+      <w:r>
+        <w:t> :</w:t>
+      </w:r>
+      <w:r>
+        <w:t xml:space="preserve"> </w:t>
+      </w:r>
+      <w:r>
+        <w:t>C’est 2 parties, on dessine d’abord les cases (sol, objets, …), puis on dessine les murs.</w:t>
+      </w:r>
+    </w:p>
+    <w:p>
+      <w:r>
+        <w:rPr>
+          <w:color w:val="0070C0"/>
+        </w:rPr>
+        <w:t>Question</w:t>
+      </w:r>
+      <w:r>
+        <w:t> :</w:t>
+      </w:r>
+      <w:r>
+        <w:t xml:space="preserve"> </w:t>
+      </w:r>
+      <w:r>
+        <w:t>Profondeur ?</w:t>
+      </w:r>
+      <w:r>
+        <w:br/>
+      </w:r>
+      <w:r>
+        <w:rPr>
+          <w:color w:val="00B050"/>
+        </w:rPr>
+        <w:t>Décision</w:t>
+      </w:r>
+      <w:r>
+        <w:t> :</w:t>
+      </w:r>
+      <w:r>
+        <w:t xml:space="preserve"> </w:t>
+      </w:r>
+      <w:r>
+        <w:t xml:space="preserve">Une case contient des </w:t>
+      </w:r>
+      <w:r>
+        <w:t>niveaux</w:t>
+      </w:r>
+      <w:r>
+        <w:t>, on va afficher par exemple, au niveau 0, le sol, au niveau 1, un tapis, au niveau 2, un joueur…</w:t>
+      </w:r>
+      <w:r>
+        <w:t xml:space="preserve"> Les niveaux sont </w:t>
+      </w:r>
+      <w:r>
+        <w:t>rendus</w:t>
+      </w:r>
+      <w:r>
+        <w:t xml:space="preserve"> de 0 à </w:t>
+      </w:r>
+      <w:r>
+        <w:t>nombre de niveaux</w:t>
+      </w:r>
+      <w:r>
+        <w:t>.</w:t>
+      </w:r>
+    </w:p>
+    <w:p>
+      <w:r>
+        <w:rPr>
+          <w:color w:val="0070C0"/>
+        </w:rPr>
+        <w:t>Question</w:t>
+      </w:r>
+      <w:r>
+        <w:t> :</w:t>
+      </w:r>
+      <w:r>
+        <w:t xml:space="preserve"> Contenu des cases ?</w:t>
+      </w:r>
+      <w:r>
+        <w:br/>
+      </w:r>
+      <w:r>
+        <w:rPr>
+          <w:color w:val="00B050"/>
+        </w:rPr>
+        <w:t>Décision</w:t>
+      </w:r>
+      <w:r>
+        <w:t> :</w:t>
+      </w:r>
+      <w:r>
+        <w:t xml:space="preserve"> On peut placer dans une case, un</w:t>
+      </w:r>
+      <w:r>
+        <w:t>e</w:t>
+      </w:r>
+      <w:r>
+        <w:t xml:space="preserve"> entité, dont on </w:t>
+      </w:r>
+      <w:r>
+        <w:t>appellera</w:t>
+      </w:r>
+      <w:r>
+        <w:t xml:space="preserve"> sa méthode </w:t>
+      </w:r>
+      <w:proofErr w:type="spellStart"/>
+      <w:r>
+        <w:t>getTexture</w:t>
+      </w:r>
+      <w:proofErr w:type="spellEnd"/>
+      <w:r>
+        <w:t xml:space="preserve"> pour la dessiner.</w:t>
+      </w:r>
+    </w:p>
+    <w:p>
+      <w:r>
+        <w:rPr>
+          <w:color w:val="0070C0"/>
+        </w:rPr>
+        <w:t>Question</w:t>
+      </w:r>
+      <w:r>
+        <w:t> :</w:t>
+      </w:r>
+      <w:r>
+        <w:t xml:space="preserve"> Comment se répartir les tâches ?</w:t>
+      </w:r>
+      <w:r>
+        <w:br/>
+      </w:r>
+      <w:r>
+        <w:rPr>
+          <w:color w:val="00B050"/>
+        </w:rPr>
+        <w:t>Décision</w:t>
+      </w:r>
+      <w:r>
+        <w:t> :</w:t>
+      </w:r>
+      <w:r>
+        <w:t xml:space="preserve"> …</w:t>
+      </w:r>
+      <w:r>
+        <w:br/>
+      </w:r>
+      <w:r>
+        <w:rPr>
+          <w:color w:val="FF0000"/>
+        </w:rPr>
+        <w:t>Décision</w:t>
+      </w:r>
+      <w:r>
+        <w:rPr>
+          <w:color w:val="FF0000"/>
+        </w:rPr>
+        <w:t xml:space="preserve"> le 08/11/19</w:t>
+      </w:r>
+      <w:r>
+        <w:rPr>
+          <w:color w:val="00B050"/>
+        </w:rPr>
+        <w:t> </w:t>
+      </w:r>
+      <w:r>
+        <w:t>:</w:t>
+      </w:r>
+      <w:r>
+        <w:rPr>
+          <w:color w:val="00B050"/>
+        </w:rPr>
+        <w:t xml:space="preserve"> </w:t>
+      </w:r>
+      <w:r>
+        <w:t>on met les tâches dans</w:t>
+      </w:r>
+      <w:r>
+        <w:t xml:space="preserve"> le sprint planning et chacun en prends une et la fait. Il faut le consulter avant de coder.</w:t>
+      </w:r>
+    </w:p>
+    <w:p>
+      <w:r>
+        <w:rPr>
+          <w:color w:val="0070C0"/>
+        </w:rPr>
+        <w:t>Question</w:t>
+      </w:r>
+      <w:r>
+        <w:t xml:space="preserve"> : </w:t>
+      </w:r>
+      <w:r>
+        <w:t>Nombre de travail à faire par semaine/horaires ?</w:t>
+      </w:r>
+      <w:r>
+        <w:br/>
+      </w:r>
+      <w:r>
+        <w:rPr>
+          <w:color w:val="00B050"/>
+        </w:rPr>
+        <w:t>Décision</w:t>
+      </w:r>
+      <w:r>
+        <w:t> : …</w:t>
+      </w:r>
+    </w:p>
+    <w:p/>
+    <w:p>
+      <w:pPr>
+        <w:pStyle w:val="Paragraphedeliste"/>
+        <w:numPr>
+          <w:ilvl w:val="0"/>
+          <w:numId w:val="4"/>
+        </w:numPr>
+        <w:rPr>
+          <w:color w:val="FF0000"/>
+        </w:rPr>
+      </w:pPr>
+      <w:r>
+        <w:rPr>
+          <w:color w:val="FF0000"/>
+        </w:rPr>
+        <w:t>Fonctionnalités &amp; propositions</w:t>
+      </w:r>
+    </w:p>
+    <w:p>
+      <w:r>
+        <w:t>Utiliser les annotations (@</w:t>
+      </w:r>
+      <w:proofErr w:type="spellStart"/>
+      <w:r>
+        <w:t>Nullable</w:t>
+      </w:r>
+      <w:proofErr w:type="spellEnd"/>
+      <w:r>
+        <w:t>, @</w:t>
+      </w:r>
+      <w:proofErr w:type="spellStart"/>
+      <w:r>
+        <w:t>NotNull</w:t>
+      </w:r>
+      <w:proofErr w:type="spellEnd"/>
+      <w:r>
+        <w:t>, @</w:t>
+      </w:r>
+      <w:proofErr w:type="spellStart"/>
+      <w:r>
+        <w:t>MagicConstant</w:t>
+      </w:r>
+      <w:proofErr w:type="spellEnd"/>
+      <w:r>
+        <w:t>…)</w:t>
+      </w:r>
+    </w:p>
+    <w:p>
+      <w:r>
+        <w:t xml:space="preserve">Patron de conception proxy pour éviter de charger inutilement les textures ou de les charger plusieurs fois (voir patron de conception </w:t>
+      </w:r>
+      <w:proofErr w:type="spellStart"/>
+      <w:r>
+        <w:t>wikilivres</w:t>
+      </w:r>
+      <w:proofErr w:type="spellEnd"/>
+      <w:r>
+        <w:t>)</w:t>
+      </w:r>
+    </w:p>
+    <w:p>
+      <w:r>
+        <w:t xml:space="preserve">Utiliser un tableau </w:t>
+      </w:r>
+      <w:proofErr w:type="spellStart"/>
+      <w:r>
+        <w:t>excel</w:t>
+      </w:r>
+      <w:proofErr w:type="spellEnd"/>
+      <w:r>
+        <w:t>/site web pour le sprint backlog.</w:t>
+      </w:r>
+    </w:p>
+    <w:p>
+      <w:r>
+        <w:t>La personne qui écrit le code n’est pas celle qui le documente.</w:t>
+      </w:r>
+      <w:r>
+        <w:t xml:space="preserve"> Cela permettrait une </w:t>
+      </w:r>
+      <w:r>
+        <w:t>meilleure</w:t>
+      </w:r>
+      <w:r>
+        <w:t xml:space="preserve"> maitrise du code car on devrait apprendre le code pour bien le documenter.</w:t>
+      </w:r>
+      <w:bookmarkStart w:id="0" w:name="_GoBack"/>
+      <w:bookmarkEnd w:id="0"/>
     </w:p>
     <w:sectPr>
       <w:pgSz w:w="11906" w:h="16838"/>
@@ -642,11 +1305,313 @@
       </w:rPr>
     </w:lvl>
   </w:abstractNum>
+  <w:abstractNum w:abstractNumId="2" w15:restartNumberingAfterBreak="0">
+    <w:nsid w:val="2DCE64F1"/>
+    <w:multiLevelType w:val="hybridMultilevel"/>
+    <w:tmpl w:val="62D2A8BC"/>
+    <w:lvl w:ilvl="0" w:tplc="A45AC060">
+      <w:start w:val="1"/>
+      <w:numFmt w:val="upperRoman"/>
+      <w:lvlText w:val="%1)"/>
+      <w:lvlJc w:val="left"/>
+      <w:pPr>
+        <w:ind w:left="1080" w:hanging="720"/>
+      </w:pPr>
+      <w:rPr>
+        <w:rFonts w:hint="default"/>
+        <w:color w:val="FF0000"/>
+      </w:rPr>
+    </w:lvl>
+    <w:lvl w:ilvl="1" w:tplc="040C0019" w:tentative="1">
+      <w:start w:val="1"/>
+      <w:numFmt w:val="lowerLetter"/>
+      <w:lvlText w:val="%2."/>
+      <w:lvlJc w:val="left"/>
+      <w:pPr>
+        <w:ind w:left="1440" w:hanging="360"/>
+      </w:pPr>
+    </w:lvl>
+    <w:lvl w:ilvl="2" w:tplc="040C001B" w:tentative="1">
+      <w:start w:val="1"/>
+      <w:numFmt w:val="lowerRoman"/>
+      <w:lvlText w:val="%3."/>
+      <w:lvlJc w:val="right"/>
+      <w:pPr>
+        <w:ind w:left="2160" w:hanging="180"/>
+      </w:pPr>
+    </w:lvl>
+    <w:lvl w:ilvl="3" w:tplc="040C000F" w:tentative="1">
+      <w:start w:val="1"/>
+      <w:numFmt w:val="decimal"/>
+      <w:lvlText w:val="%4."/>
+      <w:lvlJc w:val="left"/>
+      <w:pPr>
+        <w:ind w:left="2880" w:hanging="360"/>
+      </w:pPr>
+    </w:lvl>
+    <w:lvl w:ilvl="4" w:tplc="040C0019" w:tentative="1">
+      <w:start w:val="1"/>
+      <w:numFmt w:val="lowerLetter"/>
+      <w:lvlText w:val="%5."/>
+      <w:lvlJc w:val="left"/>
+      <w:pPr>
+        <w:ind w:left="3600" w:hanging="360"/>
+      </w:pPr>
+    </w:lvl>
+    <w:lvl w:ilvl="5" w:tplc="040C001B" w:tentative="1">
+      <w:start w:val="1"/>
+      <w:numFmt w:val="lowerRoman"/>
+      <w:lvlText w:val="%6."/>
+      <w:lvlJc w:val="right"/>
+      <w:pPr>
+        <w:ind w:left="4320" w:hanging="180"/>
+      </w:pPr>
+    </w:lvl>
+    <w:lvl w:ilvl="6" w:tplc="040C000F" w:tentative="1">
+      <w:start w:val="1"/>
+      <w:numFmt w:val="decimal"/>
+      <w:lvlText w:val="%7."/>
+      <w:lvlJc w:val="left"/>
+      <w:pPr>
+        <w:ind w:left="5040" w:hanging="360"/>
+      </w:pPr>
+    </w:lvl>
+    <w:lvl w:ilvl="7" w:tplc="040C0019" w:tentative="1">
+      <w:start w:val="1"/>
+      <w:numFmt w:val="lowerLetter"/>
+      <w:lvlText w:val="%8."/>
+      <w:lvlJc w:val="left"/>
+      <w:pPr>
+        <w:ind w:left="5760" w:hanging="360"/>
+      </w:pPr>
+    </w:lvl>
+    <w:lvl w:ilvl="8" w:tplc="040C001B" w:tentative="1">
+      <w:start w:val="1"/>
+      <w:numFmt w:val="lowerRoman"/>
+      <w:lvlText w:val="%9."/>
+      <w:lvlJc w:val="right"/>
+      <w:pPr>
+        <w:ind w:left="6480" w:hanging="180"/>
+      </w:pPr>
+    </w:lvl>
+  </w:abstractNum>
+  <w:abstractNum w:abstractNumId="3" w15:restartNumberingAfterBreak="0">
+    <w:nsid w:val="46D52745"/>
+    <w:multiLevelType w:val="hybridMultilevel"/>
+    <w:tmpl w:val="09D48456"/>
+    <w:lvl w:ilvl="0" w:tplc="6DC00266">
+      <w:start w:val="1"/>
+      <w:numFmt w:val="upperRoman"/>
+      <w:lvlText w:val="%1)"/>
+      <w:lvlJc w:val="left"/>
+      <w:pPr>
+        <w:ind w:left="1080" w:hanging="720"/>
+      </w:pPr>
+      <w:rPr>
+        <w:rFonts w:hint="default"/>
+        <w:color w:val="FF0000"/>
+      </w:rPr>
+    </w:lvl>
+    <w:lvl w:ilvl="1" w:tplc="040C0019" w:tentative="1">
+      <w:start w:val="1"/>
+      <w:numFmt w:val="lowerLetter"/>
+      <w:lvlText w:val="%2."/>
+      <w:lvlJc w:val="left"/>
+      <w:pPr>
+        <w:ind w:left="1440" w:hanging="360"/>
+      </w:pPr>
+    </w:lvl>
+    <w:lvl w:ilvl="2" w:tplc="040C001B" w:tentative="1">
+      <w:start w:val="1"/>
+      <w:numFmt w:val="lowerRoman"/>
+      <w:lvlText w:val="%3."/>
+      <w:lvlJc w:val="right"/>
+      <w:pPr>
+        <w:ind w:left="2160" w:hanging="180"/>
+      </w:pPr>
+    </w:lvl>
+    <w:lvl w:ilvl="3" w:tplc="040C000F" w:tentative="1">
+      <w:start w:val="1"/>
+      <w:numFmt w:val="decimal"/>
+      <w:lvlText w:val="%4."/>
+      <w:lvlJc w:val="left"/>
+      <w:pPr>
+        <w:ind w:left="2880" w:hanging="360"/>
+      </w:pPr>
+    </w:lvl>
+    <w:lvl w:ilvl="4" w:tplc="040C0019" w:tentative="1">
+      <w:start w:val="1"/>
+      <w:numFmt w:val="lowerLetter"/>
+      <w:lvlText w:val="%5."/>
+      <w:lvlJc w:val="left"/>
+      <w:pPr>
+        <w:ind w:left="3600" w:hanging="360"/>
+      </w:pPr>
+    </w:lvl>
+    <w:lvl w:ilvl="5" w:tplc="040C001B" w:tentative="1">
+      <w:start w:val="1"/>
+      <w:numFmt w:val="lowerRoman"/>
+      <w:lvlText w:val="%6."/>
+      <w:lvlJc w:val="right"/>
+      <w:pPr>
+        <w:ind w:left="4320" w:hanging="180"/>
+      </w:pPr>
+    </w:lvl>
+    <w:lvl w:ilvl="6" w:tplc="040C000F" w:tentative="1">
+      <w:start w:val="1"/>
+      <w:numFmt w:val="decimal"/>
+      <w:lvlText w:val="%7."/>
+      <w:lvlJc w:val="left"/>
+      <w:pPr>
+        <w:ind w:left="5040" w:hanging="360"/>
+      </w:pPr>
+    </w:lvl>
+    <w:lvl w:ilvl="7" w:tplc="040C0019" w:tentative="1">
+      <w:start w:val="1"/>
+      <w:numFmt w:val="lowerLetter"/>
+      <w:lvlText w:val="%8."/>
+      <w:lvlJc w:val="left"/>
+      <w:pPr>
+        <w:ind w:left="5760" w:hanging="360"/>
+      </w:pPr>
+    </w:lvl>
+    <w:lvl w:ilvl="8" w:tplc="040C001B" w:tentative="1">
+      <w:start w:val="1"/>
+      <w:numFmt w:val="lowerRoman"/>
+      <w:lvlText w:val="%9."/>
+      <w:lvlJc w:val="right"/>
+      <w:pPr>
+        <w:ind w:left="6480" w:hanging="180"/>
+      </w:pPr>
+    </w:lvl>
+  </w:abstractNum>
+  <w:abstractNum w:abstractNumId="4" w15:restartNumberingAfterBreak="0">
+    <w:nsid w:val="78CE50C1"/>
+    <w:multiLevelType w:val="hybridMultilevel"/>
+    <w:tmpl w:val="7B248126"/>
+    <w:lvl w:ilvl="0" w:tplc="040C0001">
+      <w:start w:val="1"/>
+      <w:numFmt w:val="bullet"/>
+      <w:lvlText w:val=""/>
+      <w:lvlJc w:val="left"/>
+      <w:pPr>
+        <w:ind w:left="720" w:hanging="360"/>
+      </w:pPr>
+      <w:rPr>
+        <w:rFonts w:ascii="Symbol" w:hAnsi="Symbol" w:hint="default"/>
+      </w:rPr>
+    </w:lvl>
+    <w:lvl w:ilvl="1" w:tplc="040C0003" w:tentative="1">
+      <w:start w:val="1"/>
+      <w:numFmt w:val="bullet"/>
+      <w:lvlText w:val="o"/>
+      <w:lvlJc w:val="left"/>
+      <w:pPr>
+        <w:ind w:left="1440" w:hanging="360"/>
+      </w:pPr>
+      <w:rPr>
+        <w:rFonts w:ascii="Courier New" w:hAnsi="Courier New" w:cs="Courier New" w:hint="default"/>
+      </w:rPr>
+    </w:lvl>
+    <w:lvl w:ilvl="2" w:tplc="040C0005" w:tentative="1">
+      <w:start w:val="1"/>
+      <w:numFmt w:val="bullet"/>
+      <w:lvlText w:val=""/>
+      <w:lvlJc w:val="left"/>
+      <w:pPr>
+        <w:ind w:left="2160" w:hanging="360"/>
+      </w:pPr>
+      <w:rPr>
+        <w:rFonts w:ascii="Wingdings" w:hAnsi="Wingdings" w:hint="default"/>
+      </w:rPr>
+    </w:lvl>
+    <w:lvl w:ilvl="3" w:tplc="040C0001" w:tentative="1">
+      <w:start w:val="1"/>
+      <w:numFmt w:val="bullet"/>
+      <w:lvlText w:val=""/>
+      <w:lvlJc w:val="left"/>
+      <w:pPr>
+        <w:ind w:left="2880" w:hanging="360"/>
+      </w:pPr>
+      <w:rPr>
+        <w:rFonts w:ascii="Symbol" w:hAnsi="Symbol" w:hint="default"/>
+      </w:rPr>
+    </w:lvl>
+    <w:lvl w:ilvl="4" w:tplc="040C0003" w:tentative="1">
+      <w:start w:val="1"/>
+      <w:numFmt w:val="bullet"/>
+      <w:lvlText w:val="o"/>
+      <w:lvlJc w:val="left"/>
+      <w:pPr>
+        <w:ind w:left="3600" w:hanging="360"/>
+      </w:pPr>
+      <w:rPr>
+        <w:rFonts w:ascii="Courier New" w:hAnsi="Courier New" w:cs="Courier New" w:hint="default"/>
+      </w:rPr>
+    </w:lvl>
+    <w:lvl w:ilvl="5" w:tplc="040C0005" w:tentative="1">
+      <w:start w:val="1"/>
+      <w:numFmt w:val="bullet"/>
+      <w:lvlText w:val=""/>
+      <w:lvlJc w:val="left"/>
+      <w:pPr>
+        <w:ind w:left="4320" w:hanging="360"/>
+      </w:pPr>
+      <w:rPr>
+        <w:rFonts w:ascii="Wingdings" w:hAnsi="Wingdings" w:hint="default"/>
+      </w:rPr>
+    </w:lvl>
+    <w:lvl w:ilvl="6" w:tplc="040C0001" w:tentative="1">
+      <w:start w:val="1"/>
+      <w:numFmt w:val="bullet"/>
+      <w:lvlText w:val=""/>
+      <w:lvlJc w:val="left"/>
+      <w:pPr>
+        <w:ind w:left="5040" w:hanging="360"/>
+      </w:pPr>
+      <w:rPr>
+        <w:rFonts w:ascii="Symbol" w:hAnsi="Symbol" w:hint="default"/>
+      </w:rPr>
+    </w:lvl>
+    <w:lvl w:ilvl="7" w:tplc="040C0003" w:tentative="1">
+      <w:start w:val="1"/>
+      <w:numFmt w:val="bullet"/>
+      <w:lvlText w:val="o"/>
+      <w:lvlJc w:val="left"/>
+      <w:pPr>
+        <w:ind w:left="5760" w:hanging="360"/>
+      </w:pPr>
+      <w:rPr>
+        <w:rFonts w:ascii="Courier New" w:hAnsi="Courier New" w:cs="Courier New" w:hint="default"/>
+      </w:rPr>
+    </w:lvl>
+    <w:lvl w:ilvl="8" w:tplc="040C0005" w:tentative="1">
+      <w:start w:val="1"/>
+      <w:numFmt w:val="bullet"/>
+      <w:lvlText w:val=""/>
+      <w:lvlJc w:val="left"/>
+      <w:pPr>
+        <w:ind w:left="6480" w:hanging="360"/>
+      </w:pPr>
+      <w:rPr>
+        <w:rFonts w:ascii="Wingdings" w:hAnsi="Wingdings" w:hint="default"/>
+      </w:rPr>
+    </w:lvl>
+  </w:abstractNum>
   <w:num w:numId="1">
     <w:abstractNumId w:val="0"/>
   </w:num>
   <w:num w:numId="2">
     <w:abstractNumId w:val="1"/>
+  </w:num>
+  <w:num w:numId="3">
+    <w:abstractNumId w:val="4"/>
+  </w:num>
+  <w:num w:numId="4">
+    <w:abstractNumId w:val="3"/>
+  </w:num>
+  <w:num w:numId="5">
+    <w:abstractNumId w:val="2"/>
   </w:num>
 </w:numbering>
 </file>

</xml_diff>